<commit_message>
General Fixes. Add new folder
</commit_message>
<xml_diff>
--- a/GB_Practics_API_Testing/Create_post_testing/Test-report.docx
+++ b/GB_Practics_API_Testing/Create_post_testing/Test-report.docx
@@ -19,25 +19,7 @@
           <w:sz w:val="28"/>
           <w:szCs w:val="28"/>
         </w:rPr>
-        <w:t>Отчет</w:t>
-      </w:r>
-      <w:r>
-        <w:rPr>
-          <w:rFonts w:asciiTheme="minorHAnsi" w:hAnsiTheme="minorHAnsi" w:cstheme="minorHAnsi"/>
-          <w:b/>
-          <w:sz w:val="28"/>
-          <w:szCs w:val="28"/>
-        </w:rPr>
-        <w:t xml:space="preserve"> №2</w:t>
-      </w:r>
-      <w:r>
-        <w:rPr>
-          <w:rFonts w:asciiTheme="minorHAnsi" w:hAnsiTheme="minorHAnsi" w:cstheme="minorHAnsi"/>
-          <w:b/>
-          <w:sz w:val="28"/>
-          <w:szCs w:val="28"/>
-        </w:rPr>
-        <w:t xml:space="preserve"> о тестировании функционала </w:t>
+        <w:t xml:space="preserve">Отчет о тестировании функционала </w:t>
       </w:r>
     </w:p>
     <w:p>
@@ -79,8 +61,8 @@
         <w:jc w:val="center"/>
         <w:rPr>
           <w:rFonts w:asciiTheme="minorHAnsi" w:hAnsiTheme="minorHAnsi" w:cstheme="minorHAnsi"/>
-          <w:sz w:val="20"/>
-          <w:szCs w:val="20"/>
+          <w:sz w:val="24"/>
+          <w:szCs w:val="24"/>
         </w:rPr>
       </w:pPr>
     </w:p>
@@ -118,24 +100,40 @@
         <w:ind w:left="320" w:right="320"/>
         <w:rPr>
           <w:rFonts w:asciiTheme="minorHAnsi" w:eastAsia="Georgia" w:hAnsiTheme="minorHAnsi" w:cstheme="minorHAnsi"/>
-          <w:sz w:val="20"/>
-          <w:szCs w:val="20"/>
-        </w:rPr>
-      </w:pPr>
-      <w:r>
-        <w:rPr>
-          <w:rFonts w:asciiTheme="minorHAnsi" w:eastAsia="Georgia" w:hAnsiTheme="minorHAnsi" w:cstheme="minorHAnsi"/>
-          <w:sz w:val="20"/>
-          <w:szCs w:val="20"/>
-        </w:rPr>
-        <w:t>Необходимо протестировать функционал, который на текущий момент реализован на стороне бэка – создание публикации (2.</w:t>
+          <w:sz w:val="24"/>
+          <w:szCs w:val="24"/>
+        </w:rPr>
+      </w:pPr>
+      <w:r>
+        <w:rPr>
+          <w:rFonts w:asciiTheme="minorHAnsi" w:eastAsia="Georgia" w:hAnsiTheme="minorHAnsi" w:cstheme="minorHAnsi"/>
+          <w:sz w:val="24"/>
+          <w:szCs w:val="24"/>
+        </w:rPr>
+        <w:t>Необходимо протестировать функционал, который на текущий момент реализован на стороне бэк</w:t>
+      </w:r>
+      <w:r>
+        <w:rPr>
+          <w:rFonts w:asciiTheme="minorHAnsi" w:eastAsia="Georgia" w:hAnsiTheme="minorHAnsi" w:cstheme="minorHAnsi"/>
+          <w:sz w:val="24"/>
+          <w:szCs w:val="24"/>
+        </w:rPr>
+        <w:t>енда</w:t>
+      </w:r>
+      <w:r>
+        <w:rPr>
+          <w:rFonts w:asciiTheme="minorHAnsi" w:eastAsia="Georgia" w:hAnsiTheme="minorHAnsi" w:cstheme="minorHAnsi"/>
+          <w:sz w:val="24"/>
+          <w:szCs w:val="24"/>
+        </w:rPr>
+        <w:t xml:space="preserve"> – создание публикации (2.</w:t>
       </w:r>
       <w:proofErr w:type="gramStart"/>
       <w:r>
         <w:rPr>
           <w:rFonts w:asciiTheme="minorHAnsi" w:eastAsia="Georgia" w:hAnsiTheme="minorHAnsi" w:cstheme="minorHAnsi"/>
-          <w:sz w:val="20"/>
-          <w:szCs w:val="20"/>
+          <w:sz w:val="24"/>
+          <w:szCs w:val="24"/>
         </w:rPr>
         <w:t>1.Создание</w:t>
       </w:r>
@@ -143,16 +141,16 @@
       <w:r>
         <w:rPr>
           <w:rFonts w:asciiTheme="minorHAnsi" w:eastAsia="Georgia" w:hAnsiTheme="minorHAnsi" w:cstheme="minorHAnsi"/>
-          <w:sz w:val="20"/>
-          <w:szCs w:val="20"/>
+          <w:sz w:val="24"/>
+          <w:szCs w:val="24"/>
         </w:rPr>
         <w:t xml:space="preserve"> нового поста). Описание функционала доступно </w:t>
       </w:r>
       <w:r>
         <w:rPr>
           <w:rFonts w:asciiTheme="minorHAnsi" w:eastAsia="Georgia" w:hAnsiTheme="minorHAnsi" w:cstheme="minorHAnsi"/>
-          <w:sz w:val="20"/>
-          <w:szCs w:val="20"/>
+          <w:sz w:val="24"/>
+          <w:szCs w:val="24"/>
         </w:rPr>
         <w:t xml:space="preserve">в прилагаемом </w:t>
       </w:r>
@@ -160,32 +158,32 @@
       <w:r>
         <w:rPr>
           <w:rFonts w:asciiTheme="minorHAnsi" w:eastAsia="Georgia" w:hAnsiTheme="minorHAnsi" w:cstheme="minorHAnsi"/>
-          <w:sz w:val="20"/>
-          <w:szCs w:val="20"/>
+          <w:sz w:val="24"/>
+          <w:szCs w:val="24"/>
         </w:rPr>
         <w:t>файле</w:t>
       </w:r>
       <w:r>
         <w:rPr>
           <w:rFonts w:asciiTheme="minorHAnsi" w:eastAsia="Georgia" w:hAnsiTheme="minorHAnsi" w:cstheme="minorHAnsi"/>
-          <w:sz w:val="20"/>
-          <w:szCs w:val="20"/>
+          <w:sz w:val="24"/>
+          <w:szCs w:val="24"/>
         </w:rPr>
         <w:t>:</w:t>
       </w:r>
       <w:r>
         <w:rPr>
           <w:rFonts w:asciiTheme="minorHAnsi" w:eastAsia="Georgia" w:hAnsiTheme="minorHAnsi" w:cstheme="minorHAnsi"/>
-          <w:sz w:val="20"/>
-          <w:szCs w:val="20"/>
+          <w:sz w:val="24"/>
+          <w:szCs w:val="24"/>
         </w:rPr>
         <w:t xml:space="preserve"> </w:t>
       </w:r>
       <w:r>
         <w:rPr>
           <w:rFonts w:asciiTheme="minorHAnsi" w:eastAsia="Georgia" w:hAnsiTheme="minorHAnsi" w:cstheme="minorHAnsi"/>
-          <w:sz w:val="20"/>
-          <w:szCs w:val="20"/>
+          <w:sz w:val="24"/>
+          <w:szCs w:val="24"/>
         </w:rPr>
         <w:t xml:space="preserve"> </w:t>
       </w:r>
@@ -195,8 +193,8 @@
           <w:b/>
           <w:bCs/>
           <w:color w:val="4472C4" w:themeColor="accent1"/>
-          <w:sz w:val="20"/>
-          <w:szCs w:val="20"/>
+          <w:sz w:val="24"/>
+          <w:szCs w:val="24"/>
         </w:rPr>
         <w:t>Doc-02_Create_post.docx</w:t>
       </w:r>
@@ -236,22 +234,22 @@
         <w:ind w:left="320" w:right="320"/>
         <w:rPr>
           <w:rFonts w:asciiTheme="minorHAnsi" w:eastAsia="Georgia" w:hAnsiTheme="minorHAnsi" w:cstheme="minorHAnsi"/>
-          <w:sz w:val="20"/>
-          <w:szCs w:val="20"/>
-        </w:rPr>
-      </w:pPr>
-      <w:r>
-        <w:rPr>
-          <w:rFonts w:asciiTheme="minorHAnsi" w:eastAsia="Georgia" w:hAnsiTheme="minorHAnsi" w:cstheme="minorHAnsi"/>
-          <w:sz w:val="20"/>
-          <w:szCs w:val="20"/>
+          <w:sz w:val="24"/>
+          <w:szCs w:val="24"/>
+        </w:rPr>
+      </w:pPr>
+      <w:r>
+        <w:rPr>
+          <w:rFonts w:asciiTheme="minorHAnsi" w:eastAsia="Georgia" w:hAnsiTheme="minorHAnsi" w:cstheme="minorHAnsi"/>
+          <w:sz w:val="24"/>
+          <w:szCs w:val="24"/>
         </w:rPr>
         <w:t>В таблице указан список специалистов, задействованных в тестировании проекта, с указанием закрепленного за каждым участником тестируемого функционала.</w:t>
       </w:r>
     </w:p>
     <w:tbl>
       <w:tblPr>
-        <w:tblW w:w="8818" w:type="dxa"/>
+        <w:tblW w:w="9593" w:type="dxa"/>
         <w:tblInd w:w="320" w:type="dxa"/>
         <w:tblBorders>
           <w:top w:val="single" w:sz="8" w:space="0" w:color="000000"/>
@@ -268,7 +266,7 @@
         <w:gridCol w:w="789"/>
         <w:gridCol w:w="3134"/>
         <w:gridCol w:w="2673"/>
-        <w:gridCol w:w="2222"/>
+        <w:gridCol w:w="2997"/>
       </w:tblGrid>
       <w:tr>
         <w:trPr>
@@ -298,15 +296,15 @@
               <w:jc w:val="center"/>
               <w:rPr>
                 <w:rFonts w:asciiTheme="minorHAnsi" w:eastAsia="Georgia" w:hAnsiTheme="minorHAnsi" w:cstheme="minorHAnsi"/>
-                <w:sz w:val="20"/>
-                <w:szCs w:val="20"/>
+                <w:sz w:val="24"/>
+                <w:szCs w:val="24"/>
               </w:rPr>
             </w:pPr>
             <w:r>
               <w:rPr>
                 <w:rFonts w:asciiTheme="minorHAnsi" w:eastAsia="Cardo" w:hAnsiTheme="minorHAnsi" w:cstheme="minorHAnsi"/>
-                <w:sz w:val="20"/>
-                <w:szCs w:val="20"/>
+                <w:sz w:val="24"/>
+                <w:szCs w:val="24"/>
               </w:rPr>
               <w:t>№</w:t>
             </w:r>
@@ -336,15 +334,15 @@
               <w:jc w:val="center"/>
               <w:rPr>
                 <w:rFonts w:asciiTheme="minorHAnsi" w:eastAsia="Georgia" w:hAnsiTheme="minorHAnsi" w:cstheme="minorHAnsi"/>
-                <w:sz w:val="20"/>
-                <w:szCs w:val="20"/>
+                <w:sz w:val="24"/>
+                <w:szCs w:val="24"/>
               </w:rPr>
             </w:pPr>
             <w:r>
               <w:rPr>
                 <w:rFonts w:asciiTheme="minorHAnsi" w:eastAsia="Georgia" w:hAnsiTheme="minorHAnsi" w:cstheme="minorHAnsi"/>
-                <w:sz w:val="20"/>
-                <w:szCs w:val="20"/>
+                <w:sz w:val="24"/>
+                <w:szCs w:val="24"/>
               </w:rPr>
               <w:t>ФИО</w:t>
             </w:r>
@@ -374,15 +372,15 @@
               <w:jc w:val="center"/>
               <w:rPr>
                 <w:rFonts w:asciiTheme="minorHAnsi" w:eastAsia="Georgia" w:hAnsiTheme="minorHAnsi" w:cstheme="minorHAnsi"/>
-                <w:sz w:val="20"/>
-                <w:szCs w:val="20"/>
+                <w:sz w:val="24"/>
+                <w:szCs w:val="24"/>
               </w:rPr>
             </w:pPr>
             <w:r>
               <w:rPr>
                 <w:rFonts w:asciiTheme="minorHAnsi" w:eastAsia="Georgia" w:hAnsiTheme="minorHAnsi" w:cstheme="minorHAnsi"/>
-                <w:sz w:val="20"/>
-                <w:szCs w:val="20"/>
+                <w:sz w:val="24"/>
+                <w:szCs w:val="24"/>
               </w:rPr>
               <w:t>Должность</w:t>
             </w:r>
@@ -390,7 +388,7 @@
         </w:tc>
         <w:tc>
           <w:tcPr>
-            <w:tcW w:w="2222" w:type="dxa"/>
+            <w:tcW w:w="2997" w:type="dxa"/>
             <w:tcBorders>
               <w:top w:val="single" w:sz="8" w:space="0" w:color="000000"/>
               <w:left w:val="single" w:sz="8" w:space="0" w:color="000000"/>
@@ -412,15 +410,15 @@
               <w:jc w:val="center"/>
               <w:rPr>
                 <w:rFonts w:asciiTheme="minorHAnsi" w:eastAsia="Georgia" w:hAnsiTheme="minorHAnsi" w:cstheme="minorHAnsi"/>
-                <w:sz w:val="20"/>
-                <w:szCs w:val="20"/>
+                <w:sz w:val="24"/>
+                <w:szCs w:val="24"/>
               </w:rPr>
             </w:pPr>
             <w:r>
               <w:rPr>
                 <w:rFonts w:asciiTheme="minorHAnsi" w:eastAsia="Georgia" w:hAnsiTheme="minorHAnsi" w:cstheme="minorHAnsi"/>
-                <w:sz w:val="20"/>
-                <w:szCs w:val="20"/>
+                <w:sz w:val="24"/>
+                <w:szCs w:val="24"/>
               </w:rPr>
               <w:t>Функционал</w:t>
             </w:r>
@@ -455,15 +453,15 @@
               <w:jc w:val="center"/>
               <w:rPr>
                 <w:rFonts w:asciiTheme="minorHAnsi" w:eastAsia="Georgia" w:hAnsiTheme="minorHAnsi" w:cstheme="minorHAnsi"/>
-                <w:sz w:val="20"/>
-                <w:szCs w:val="20"/>
+                <w:sz w:val="24"/>
+                <w:szCs w:val="24"/>
               </w:rPr>
             </w:pPr>
             <w:r>
               <w:rPr>
                 <w:rFonts w:asciiTheme="minorHAnsi" w:eastAsia="Georgia" w:hAnsiTheme="minorHAnsi" w:cstheme="minorHAnsi"/>
-                <w:sz w:val="20"/>
-                <w:szCs w:val="20"/>
+                <w:sz w:val="24"/>
+                <w:szCs w:val="24"/>
               </w:rPr>
               <w:t>1</w:t>
             </w:r>
@@ -491,15 +489,15 @@
               <w:spacing w:line="240" w:lineRule="auto"/>
               <w:rPr>
                 <w:rFonts w:asciiTheme="minorHAnsi" w:eastAsia="Georgia" w:hAnsiTheme="minorHAnsi" w:cstheme="minorHAnsi"/>
-                <w:sz w:val="20"/>
-                <w:szCs w:val="20"/>
+                <w:sz w:val="24"/>
+                <w:szCs w:val="24"/>
               </w:rPr>
             </w:pPr>
             <w:r>
               <w:rPr>
                 <w:rFonts w:asciiTheme="minorHAnsi" w:eastAsia="Georgia" w:hAnsiTheme="minorHAnsi" w:cstheme="minorHAnsi"/>
-                <w:sz w:val="20"/>
-                <w:szCs w:val="20"/>
+                <w:sz w:val="24"/>
+                <w:szCs w:val="24"/>
               </w:rPr>
               <w:t>Пыжов И. Н.</w:t>
             </w:r>
@@ -527,15 +525,15 @@
               <w:spacing w:line="240" w:lineRule="auto"/>
               <w:rPr>
                 <w:rFonts w:asciiTheme="minorHAnsi" w:eastAsia="Georgia" w:hAnsiTheme="minorHAnsi" w:cstheme="minorHAnsi"/>
-                <w:sz w:val="20"/>
-                <w:szCs w:val="20"/>
+                <w:sz w:val="24"/>
+                <w:szCs w:val="24"/>
               </w:rPr>
             </w:pPr>
             <w:r>
               <w:rPr>
                 <w:rFonts w:asciiTheme="minorHAnsi" w:eastAsia="Georgia" w:hAnsiTheme="minorHAnsi" w:cstheme="minorHAnsi"/>
-                <w:sz w:val="20"/>
-                <w:szCs w:val="20"/>
+                <w:sz w:val="24"/>
+                <w:szCs w:val="24"/>
               </w:rPr>
               <w:t>Стажёр-тестировщик</w:t>
             </w:r>
@@ -543,7 +541,7 @@
         </w:tc>
         <w:tc>
           <w:tcPr>
-            <w:tcW w:w="2222" w:type="dxa"/>
+            <w:tcW w:w="2997" w:type="dxa"/>
             <w:tcBorders>
               <w:top w:val="single" w:sz="8" w:space="0" w:color="000000"/>
               <w:left w:val="single" w:sz="8" w:space="0" w:color="000000"/>
@@ -563,10 +561,18 @@
               <w:spacing w:line="240" w:lineRule="auto"/>
               <w:rPr>
                 <w:rFonts w:asciiTheme="minorHAnsi" w:eastAsia="Georgia" w:hAnsiTheme="minorHAnsi" w:cstheme="minorHAnsi"/>
-                <w:sz w:val="20"/>
-                <w:szCs w:val="20"/>
+                <w:sz w:val="24"/>
+                <w:szCs w:val="24"/>
               </w:rPr>
             </w:pPr>
+            <w:r>
+              <w:rPr>
+                <w:rFonts w:asciiTheme="minorHAnsi" w:eastAsia="Georgia" w:hAnsiTheme="minorHAnsi" w:cstheme="minorHAnsi"/>
+                <w:sz w:val="24"/>
+                <w:szCs w:val="24"/>
+              </w:rPr>
+              <w:t>Ручное тестирование</w:t>
+            </w:r>
           </w:p>
         </w:tc>
       </w:tr>
@@ -598,15 +604,15 @@
               <w:jc w:val="center"/>
               <w:rPr>
                 <w:rFonts w:asciiTheme="minorHAnsi" w:eastAsia="Georgia" w:hAnsiTheme="minorHAnsi" w:cstheme="minorHAnsi"/>
-                <w:sz w:val="20"/>
-                <w:szCs w:val="20"/>
+                <w:sz w:val="24"/>
+                <w:szCs w:val="24"/>
               </w:rPr>
             </w:pPr>
             <w:r>
               <w:rPr>
                 <w:rFonts w:asciiTheme="minorHAnsi" w:eastAsia="Georgia" w:hAnsiTheme="minorHAnsi" w:cstheme="minorHAnsi"/>
-                <w:sz w:val="20"/>
-                <w:szCs w:val="20"/>
+                <w:sz w:val="24"/>
+                <w:szCs w:val="24"/>
               </w:rPr>
               <w:t>2</w:t>
             </w:r>
@@ -634,8 +640,8 @@
               <w:spacing w:line="240" w:lineRule="auto"/>
               <w:rPr>
                 <w:rFonts w:asciiTheme="minorHAnsi" w:eastAsia="Georgia" w:hAnsiTheme="minorHAnsi" w:cstheme="minorHAnsi"/>
-                <w:sz w:val="20"/>
-                <w:szCs w:val="20"/>
+                <w:sz w:val="24"/>
+                <w:szCs w:val="24"/>
               </w:rPr>
             </w:pPr>
           </w:p>
@@ -662,15 +668,15 @@
               <w:spacing w:line="240" w:lineRule="auto"/>
               <w:rPr>
                 <w:rFonts w:asciiTheme="minorHAnsi" w:eastAsia="Georgia" w:hAnsiTheme="minorHAnsi" w:cstheme="minorHAnsi"/>
-                <w:sz w:val="20"/>
-                <w:szCs w:val="20"/>
+                <w:sz w:val="24"/>
+                <w:szCs w:val="24"/>
               </w:rPr>
             </w:pPr>
           </w:p>
         </w:tc>
         <w:tc>
           <w:tcPr>
-            <w:tcW w:w="2222" w:type="dxa"/>
+            <w:tcW w:w="2997" w:type="dxa"/>
             <w:tcBorders>
               <w:top w:val="single" w:sz="8" w:space="0" w:color="000000"/>
               <w:left w:val="single" w:sz="8" w:space="0" w:color="000000"/>
@@ -690,8 +696,8 @@
               <w:spacing w:line="240" w:lineRule="auto"/>
               <w:rPr>
                 <w:rFonts w:asciiTheme="minorHAnsi" w:eastAsia="Georgia" w:hAnsiTheme="minorHAnsi" w:cstheme="minorHAnsi"/>
-                <w:sz w:val="20"/>
-                <w:szCs w:val="20"/>
+                <w:sz w:val="24"/>
+                <w:szCs w:val="24"/>
               </w:rPr>
             </w:pPr>
           </w:p>
@@ -744,31 +750,31 @@
         <w:ind w:left="320" w:right="320"/>
         <w:rPr>
           <w:rFonts w:asciiTheme="minorHAnsi" w:eastAsia="Georgia" w:hAnsiTheme="minorHAnsi" w:cstheme="minorHAnsi"/>
-          <w:sz w:val="20"/>
-          <w:szCs w:val="20"/>
-        </w:rPr>
-      </w:pPr>
-      <w:r>
-        <w:rPr>
-          <w:rFonts w:asciiTheme="minorHAnsi" w:eastAsia="Georgia" w:hAnsiTheme="minorHAnsi" w:cstheme="minorHAnsi"/>
-          <w:sz w:val="20"/>
-          <w:szCs w:val="20"/>
+          <w:sz w:val="24"/>
+          <w:szCs w:val="24"/>
+        </w:rPr>
+      </w:pPr>
+      <w:r>
+        <w:rPr>
+          <w:rFonts w:asciiTheme="minorHAnsi" w:eastAsia="Georgia" w:hAnsiTheme="minorHAnsi" w:cstheme="minorHAnsi"/>
+          <w:sz w:val="24"/>
+          <w:szCs w:val="24"/>
         </w:rPr>
         <w:t xml:space="preserve">Для составления чек-листов на тестируемый функционал были составлены чек-листы. Выбор был сделан в пользу них, так как </w:t>
       </w:r>
       <w:r>
         <w:rPr>
           <w:rFonts w:asciiTheme="minorHAnsi" w:eastAsia="Georgia" w:hAnsiTheme="minorHAnsi" w:cstheme="minorHAnsi"/>
-          <w:sz w:val="20"/>
-          <w:szCs w:val="20"/>
+          <w:sz w:val="24"/>
+          <w:szCs w:val="24"/>
         </w:rPr>
         <w:t xml:space="preserve">для тестирования </w:t>
       </w:r>
       <w:r>
         <w:rPr>
           <w:rFonts w:asciiTheme="minorHAnsi" w:eastAsia="Georgia" w:hAnsiTheme="minorHAnsi" w:cstheme="minorHAnsi"/>
-          <w:sz w:val="20"/>
-          <w:szCs w:val="20"/>
+          <w:sz w:val="24"/>
+          <w:szCs w:val="24"/>
           <w:lang w:val="en-US"/>
         </w:rPr>
         <w:t>API</w:t>
@@ -776,32 +782,32 @@
       <w:r>
         <w:rPr>
           <w:rFonts w:asciiTheme="minorHAnsi" w:eastAsia="Georgia" w:hAnsiTheme="minorHAnsi" w:cstheme="minorHAnsi"/>
-          <w:sz w:val="20"/>
-          <w:szCs w:val="20"/>
+          <w:sz w:val="24"/>
+          <w:szCs w:val="24"/>
         </w:rPr>
         <w:t xml:space="preserve">, нет нужды описывать подробные шаги. Краткого списка для прогона тестов, вполне достаточного для поставленной задачи. </w:t>
       </w:r>
       <w:r>
         <w:rPr>
           <w:rFonts w:asciiTheme="minorHAnsi" w:eastAsia="Georgia" w:hAnsiTheme="minorHAnsi" w:cstheme="minorHAnsi"/>
-          <w:sz w:val="20"/>
-          <w:szCs w:val="20"/>
+          <w:sz w:val="24"/>
+          <w:szCs w:val="24"/>
         </w:rPr>
         <w:t xml:space="preserve">Тестовая документация находится </w:t>
       </w:r>
       <w:r>
         <w:rPr>
           <w:rFonts w:asciiTheme="minorHAnsi" w:eastAsia="Georgia" w:hAnsiTheme="minorHAnsi" w:cstheme="minorHAnsi"/>
-          <w:sz w:val="20"/>
-          <w:szCs w:val="20"/>
+          <w:sz w:val="24"/>
+          <w:szCs w:val="24"/>
         </w:rPr>
         <w:t>в прилагаемом файле</w:t>
       </w:r>
       <w:r>
         <w:rPr>
           <w:rFonts w:asciiTheme="minorHAnsi" w:eastAsia="Georgia" w:hAnsiTheme="minorHAnsi" w:cstheme="minorHAnsi"/>
-          <w:sz w:val="20"/>
-          <w:szCs w:val="20"/>
+          <w:sz w:val="24"/>
+          <w:szCs w:val="24"/>
         </w:rPr>
         <w:t xml:space="preserve">: </w:t>
       </w:r>
@@ -811,32 +817,32 @@
           <w:b/>
           <w:bCs/>
           <w:color w:val="4472C4" w:themeColor="accent1"/>
-          <w:sz w:val="20"/>
-          <w:szCs w:val="20"/>
+          <w:sz w:val="24"/>
+          <w:szCs w:val="24"/>
         </w:rPr>
         <w:t>Check-list.xlsx</w:t>
       </w:r>
       <w:r>
         <w:rPr>
           <w:rFonts w:asciiTheme="minorHAnsi" w:eastAsia="Georgia" w:hAnsiTheme="minorHAnsi" w:cstheme="minorHAnsi"/>
-          <w:sz w:val="20"/>
-          <w:szCs w:val="20"/>
+          <w:sz w:val="24"/>
+          <w:szCs w:val="24"/>
         </w:rPr>
         <w:t>. Выбор был сделан в польз</w:t>
       </w:r>
       <w:r>
         <w:rPr>
           <w:rFonts w:asciiTheme="minorHAnsi" w:eastAsia="Georgia" w:hAnsiTheme="minorHAnsi" w:cstheme="minorHAnsi"/>
-          <w:sz w:val="20"/>
-          <w:szCs w:val="20"/>
+          <w:sz w:val="24"/>
+          <w:szCs w:val="24"/>
         </w:rPr>
         <w:t xml:space="preserve">у </w:t>
       </w:r>
       <w:r>
         <w:rPr>
           <w:rFonts w:asciiTheme="minorHAnsi" w:eastAsia="Georgia" w:hAnsiTheme="minorHAnsi" w:cstheme="minorHAnsi"/>
-          <w:sz w:val="20"/>
-          <w:szCs w:val="20"/>
+          <w:sz w:val="24"/>
+          <w:szCs w:val="24"/>
           <w:lang w:val="en-US"/>
         </w:rPr>
         <w:t>Microsoft</w:t>
@@ -844,16 +850,16 @@
       <w:r>
         <w:rPr>
           <w:rFonts w:asciiTheme="minorHAnsi" w:eastAsia="Georgia" w:hAnsiTheme="minorHAnsi" w:cstheme="minorHAnsi"/>
-          <w:sz w:val="20"/>
-          <w:szCs w:val="20"/>
+          <w:sz w:val="24"/>
+          <w:szCs w:val="24"/>
         </w:rPr>
         <w:t xml:space="preserve"> </w:t>
       </w:r>
       <w:r>
         <w:rPr>
           <w:rFonts w:asciiTheme="minorHAnsi" w:eastAsia="Georgia" w:hAnsiTheme="minorHAnsi" w:cstheme="minorHAnsi"/>
-          <w:sz w:val="20"/>
-          <w:szCs w:val="20"/>
+          <w:sz w:val="24"/>
+          <w:szCs w:val="24"/>
           <w:lang w:val="en-US"/>
         </w:rPr>
         <w:t>Excel</w:t>
@@ -861,16 +867,16 @@
       <w:r>
         <w:rPr>
           <w:rFonts w:asciiTheme="minorHAnsi" w:eastAsia="Georgia" w:hAnsiTheme="minorHAnsi" w:cstheme="minorHAnsi"/>
-          <w:sz w:val="20"/>
-          <w:szCs w:val="20"/>
+          <w:sz w:val="24"/>
+          <w:szCs w:val="24"/>
         </w:rPr>
         <w:t>, в виду удобства и доступности данного ПО</w:t>
       </w:r>
       <w:r>
         <w:rPr>
           <w:rFonts w:asciiTheme="minorHAnsi" w:eastAsia="Georgia" w:hAnsiTheme="minorHAnsi" w:cstheme="minorHAnsi"/>
-          <w:sz w:val="20"/>
-          <w:szCs w:val="20"/>
+          <w:sz w:val="24"/>
+          <w:szCs w:val="24"/>
         </w:rPr>
         <w:t xml:space="preserve">. </w:t>
       </w:r>
@@ -881,15 +887,15 @@
         <w:ind w:left="320" w:right="320"/>
         <w:rPr>
           <w:rFonts w:asciiTheme="minorHAnsi" w:eastAsia="Georgia" w:hAnsiTheme="minorHAnsi" w:cstheme="minorHAnsi"/>
-          <w:sz w:val="20"/>
-          <w:szCs w:val="20"/>
-        </w:rPr>
-      </w:pPr>
-      <w:r>
-        <w:rPr>
-          <w:rFonts w:asciiTheme="minorHAnsi" w:eastAsia="Georgia" w:hAnsiTheme="minorHAnsi" w:cstheme="minorHAnsi"/>
-          <w:sz w:val="20"/>
-          <w:szCs w:val="20"/>
+          <w:sz w:val="24"/>
+          <w:szCs w:val="24"/>
+        </w:rPr>
+      </w:pPr>
+      <w:r>
+        <w:rPr>
+          <w:rFonts w:asciiTheme="minorHAnsi" w:eastAsia="Georgia" w:hAnsiTheme="minorHAnsi" w:cstheme="minorHAnsi"/>
+          <w:sz w:val="24"/>
+          <w:szCs w:val="24"/>
         </w:rPr>
         <w:t>Результат прогона тест-рана:</w:t>
       </w:r>
@@ -900,16 +906,16 @@
         <w:ind w:left="320" w:right="320"/>
         <w:rPr>
           <w:rFonts w:asciiTheme="minorHAnsi" w:eastAsia="Georgia" w:hAnsiTheme="minorHAnsi" w:cstheme="minorHAnsi"/>
-          <w:sz w:val="20"/>
-          <w:szCs w:val="20"/>
+          <w:sz w:val="24"/>
+          <w:szCs w:val="24"/>
         </w:rPr>
       </w:pPr>
       <w:r>
         <w:rPr>
           <w:rFonts w:asciiTheme="minorHAnsi" w:hAnsiTheme="minorHAnsi" w:cstheme="minorHAnsi"/>
           <w:noProof/>
-          <w:sz w:val="20"/>
-          <w:szCs w:val="20"/>
+          <w:sz w:val="24"/>
+          <w:szCs w:val="24"/>
         </w:rPr>
         <w:drawing>
           <wp:inline distT="0" distB="0" distL="0" distR="0" wp14:anchorId="12C792BD" wp14:editId="4521A7AB">
@@ -964,52 +970,19 @@
     <w:p>
       <w:pPr>
         <w:spacing w:after="180"/>
-        <w:ind w:left="320" w:right="320"/>
-        <w:rPr>
-          <w:rFonts w:asciiTheme="minorHAnsi" w:eastAsia="Georgia" w:hAnsiTheme="minorHAnsi" w:cstheme="minorHAnsi"/>
-          <w:sz w:val="20"/>
-          <w:szCs w:val="20"/>
-        </w:rPr>
-      </w:pPr>
-    </w:p>
-    <w:p>
-      <w:pPr>
-        <w:spacing w:after="180"/>
-        <w:ind w:left="320" w:right="320"/>
-        <w:rPr>
-          <w:rFonts w:asciiTheme="minorHAnsi" w:eastAsia="Georgia" w:hAnsiTheme="minorHAnsi" w:cstheme="minorHAnsi"/>
-          <w:sz w:val="20"/>
-          <w:szCs w:val="20"/>
-        </w:rPr>
-      </w:pPr>
-    </w:p>
-    <w:p>
-      <w:pPr>
-        <w:spacing w:after="180"/>
-        <w:ind w:left="320" w:right="320"/>
-        <w:rPr>
-          <w:rFonts w:asciiTheme="minorHAnsi" w:eastAsia="Georgia" w:hAnsiTheme="minorHAnsi" w:cstheme="minorHAnsi"/>
-          <w:sz w:val="20"/>
-          <w:szCs w:val="20"/>
-        </w:rPr>
-      </w:pPr>
-    </w:p>
-    <w:p>
-      <w:pPr>
-        <w:spacing w:after="180"/>
-        <w:ind w:left="320" w:right="320"/>
+        <w:ind w:right="320"/>
         <w:rPr>
           <w:rFonts w:asciiTheme="minorHAnsi" w:eastAsia="Georgia" w:hAnsiTheme="minorHAnsi" w:cstheme="minorHAnsi"/>
           <w:color w:val="FF0000"/>
-          <w:sz w:val="20"/>
-          <w:szCs w:val="20"/>
-        </w:rPr>
-      </w:pPr>
-      <w:r>
-        <w:rPr>
-          <w:rFonts w:asciiTheme="minorHAnsi" w:eastAsia="Georgia" w:hAnsiTheme="minorHAnsi" w:cstheme="minorHAnsi"/>
-          <w:sz w:val="20"/>
-          <w:szCs w:val="20"/>
+          <w:sz w:val="24"/>
+          <w:szCs w:val="24"/>
+        </w:rPr>
+      </w:pPr>
+      <w:r>
+        <w:rPr>
+          <w:rFonts w:asciiTheme="minorHAnsi" w:eastAsia="Georgia" w:hAnsiTheme="minorHAnsi" w:cstheme="minorHAnsi"/>
+          <w:sz w:val="24"/>
+          <w:szCs w:val="24"/>
         </w:rPr>
         <w:lastRenderedPageBreak/>
         <w:t xml:space="preserve">Коллекция с запросами в </w:t>
@@ -1018,8 +991,8 @@
       <w:r>
         <w:rPr>
           <w:rFonts w:asciiTheme="minorHAnsi" w:eastAsia="Georgia" w:hAnsiTheme="minorHAnsi" w:cstheme="minorHAnsi"/>
-          <w:sz w:val="20"/>
-          <w:szCs w:val="20"/>
+          <w:sz w:val="24"/>
+          <w:szCs w:val="24"/>
         </w:rPr>
         <w:t>Postman</w:t>
       </w:r>
@@ -1027,32 +1000,32 @@
       <w:r>
         <w:rPr>
           <w:rFonts w:asciiTheme="minorHAnsi" w:eastAsia="Georgia" w:hAnsiTheme="minorHAnsi" w:cstheme="minorHAnsi"/>
-          <w:sz w:val="20"/>
-          <w:szCs w:val="20"/>
+          <w:sz w:val="24"/>
+          <w:szCs w:val="24"/>
         </w:rPr>
         <w:t xml:space="preserve"> доступна </w:t>
       </w:r>
       <w:r>
         <w:rPr>
           <w:rFonts w:asciiTheme="minorHAnsi" w:eastAsia="Georgia" w:hAnsiTheme="minorHAnsi" w:cstheme="minorHAnsi"/>
-          <w:sz w:val="20"/>
-          <w:szCs w:val="20"/>
+          <w:sz w:val="24"/>
+          <w:szCs w:val="24"/>
         </w:rPr>
         <w:t>в прилагаемом файле</w:t>
       </w:r>
       <w:r>
         <w:rPr>
           <w:rFonts w:asciiTheme="minorHAnsi" w:eastAsia="Georgia" w:hAnsiTheme="minorHAnsi" w:cstheme="minorHAnsi"/>
-          <w:sz w:val="20"/>
-          <w:szCs w:val="20"/>
+          <w:sz w:val="24"/>
+          <w:szCs w:val="24"/>
         </w:rPr>
         <w:t>:</w:t>
       </w:r>
       <w:r>
         <w:rPr>
           <w:rFonts w:asciiTheme="minorHAnsi" w:eastAsia="Georgia" w:hAnsiTheme="minorHAnsi" w:cstheme="minorHAnsi"/>
-          <w:sz w:val="20"/>
-          <w:szCs w:val="20"/>
+          <w:sz w:val="24"/>
+          <w:szCs w:val="24"/>
         </w:rPr>
         <w:t xml:space="preserve"> </w:t>
       </w:r>
@@ -1063,8 +1036,8 @@
           <w:b/>
           <w:bCs/>
           <w:color w:val="4472C4" w:themeColor="accent1"/>
-          <w:sz w:val="20"/>
-          <w:szCs w:val="20"/>
+          <w:sz w:val="24"/>
+          <w:szCs w:val="24"/>
         </w:rPr>
         <w:t>Create_post_</w:t>
       </w:r>
@@ -1075,8 +1048,8 @@
           <w:b/>
           <w:bCs/>
           <w:color w:val="4472C4" w:themeColor="accent1"/>
-          <w:sz w:val="20"/>
-          <w:szCs w:val="20"/>
+          <w:sz w:val="24"/>
+          <w:szCs w:val="24"/>
         </w:rPr>
         <w:t>test.postman</w:t>
       </w:r>
@@ -1087,8 +1060,8 @@
           <w:b/>
           <w:bCs/>
           <w:color w:val="4472C4" w:themeColor="accent1"/>
-          <w:sz w:val="20"/>
-          <w:szCs w:val="20"/>
+          <w:sz w:val="24"/>
+          <w:szCs w:val="24"/>
         </w:rPr>
         <w:t>_collection.json</w:t>
       </w:r>
@@ -1097,8 +1070,8 @@
         <w:rPr>
           <w:rFonts w:asciiTheme="minorHAnsi" w:eastAsia="Georgia" w:hAnsiTheme="minorHAnsi" w:cstheme="minorHAnsi"/>
           <w:color w:val="000000" w:themeColor="text1"/>
-          <w:sz w:val="20"/>
-          <w:szCs w:val="20"/>
+          <w:sz w:val="24"/>
+          <w:szCs w:val="24"/>
         </w:rPr>
         <w:t>.</w:t>
       </w:r>
@@ -1106,10 +1079,29 @@
         <w:rPr>
           <w:rFonts w:asciiTheme="minorHAnsi" w:eastAsia="Georgia" w:hAnsiTheme="minorHAnsi" w:cstheme="minorHAnsi"/>
           <w:color w:val="FF0000"/>
-          <w:sz w:val="20"/>
-          <w:szCs w:val="20"/>
+          <w:sz w:val="24"/>
+          <w:szCs w:val="24"/>
         </w:rPr>
         <w:t xml:space="preserve"> </w:t>
+      </w:r>
+    </w:p>
+    <w:p>
+      <w:pPr>
+        <w:spacing w:after="180"/>
+        <w:ind w:right="320"/>
+        <w:rPr>
+          <w:rFonts w:asciiTheme="minorHAnsi" w:eastAsia="Georgia" w:hAnsiTheme="minorHAnsi" w:cstheme="minorHAnsi"/>
+          <w:sz w:val="24"/>
+          <w:szCs w:val="24"/>
+        </w:rPr>
+      </w:pPr>
+      <w:r>
+        <w:rPr>
+          <w:rFonts w:asciiTheme="minorHAnsi" w:eastAsia="Georgia" w:hAnsiTheme="minorHAnsi" w:cstheme="minorHAnsi"/>
+          <w:sz w:val="24"/>
+          <w:szCs w:val="24"/>
+        </w:rPr>
+        <w:t>Каждый запрос был покрыт тестами, результат прогона всей коллекции можно видеть на скриншоте ниже:</w:t>
       </w:r>
     </w:p>
     <w:p>
@@ -1118,35 +1110,16 @@
         <w:ind w:left="320" w:right="320"/>
         <w:rPr>
           <w:rFonts w:asciiTheme="minorHAnsi" w:eastAsia="Georgia" w:hAnsiTheme="minorHAnsi" w:cstheme="minorHAnsi"/>
-          <w:sz w:val="20"/>
-          <w:szCs w:val="20"/>
-        </w:rPr>
-      </w:pPr>
-      <w:r>
-        <w:rPr>
-          <w:rFonts w:asciiTheme="minorHAnsi" w:eastAsia="Georgia" w:hAnsiTheme="minorHAnsi" w:cstheme="minorHAnsi"/>
-          <w:sz w:val="20"/>
-          <w:szCs w:val="20"/>
-        </w:rPr>
-        <w:t>Каждый запрос был покрыт тестами, результат прогона всей коллекции можно видеть на скриншоте ниже:</w:t>
-      </w:r>
-    </w:p>
-    <w:p>
-      <w:pPr>
-        <w:spacing w:after="180"/>
-        <w:ind w:left="320" w:right="320"/>
-        <w:rPr>
-          <w:rFonts w:asciiTheme="minorHAnsi" w:eastAsia="Georgia" w:hAnsiTheme="minorHAnsi" w:cstheme="minorHAnsi"/>
-          <w:sz w:val="20"/>
-          <w:szCs w:val="20"/>
+          <w:sz w:val="24"/>
+          <w:szCs w:val="24"/>
         </w:rPr>
       </w:pPr>
       <w:r>
         <w:rPr>
           <w:rFonts w:asciiTheme="minorHAnsi" w:eastAsia="Georgia" w:hAnsiTheme="minorHAnsi" w:cstheme="minorHAnsi"/>
           <w:noProof/>
-          <w:sz w:val="20"/>
-          <w:szCs w:val="20"/>
+          <w:sz w:val="24"/>
+          <w:szCs w:val="24"/>
         </w:rPr>
         <w:drawing>
           <wp:inline distT="0" distB="0" distL="0" distR="0" wp14:anchorId="1A59FC24" wp14:editId="092ABA36">
@@ -1204,16 +1177,16 @@
         <w:ind w:left="320" w:right="320"/>
         <w:rPr>
           <w:rFonts w:asciiTheme="minorHAnsi" w:eastAsia="Georgia" w:hAnsiTheme="minorHAnsi" w:cstheme="minorHAnsi"/>
-          <w:sz w:val="20"/>
-          <w:szCs w:val="20"/>
+          <w:sz w:val="24"/>
+          <w:szCs w:val="24"/>
         </w:rPr>
       </w:pPr>
       <w:r>
         <w:rPr>
           <w:rFonts w:asciiTheme="minorHAnsi" w:eastAsia="Georgia" w:hAnsiTheme="minorHAnsi" w:cstheme="minorHAnsi"/>
           <w:noProof/>
-          <w:sz w:val="20"/>
-          <w:szCs w:val="20"/>
+          <w:sz w:val="24"/>
+          <w:szCs w:val="24"/>
         </w:rPr>
         <w:drawing>
           <wp:inline distT="0" distB="0" distL="0" distR="0" wp14:anchorId="7D66D3EE" wp14:editId="6CDD52B6">
@@ -1271,16 +1244,16 @@
         <w:ind w:left="320" w:right="320"/>
         <w:rPr>
           <w:rFonts w:asciiTheme="minorHAnsi" w:eastAsia="Georgia" w:hAnsiTheme="minorHAnsi" w:cstheme="minorHAnsi"/>
-          <w:sz w:val="20"/>
-          <w:szCs w:val="20"/>
+          <w:sz w:val="24"/>
+          <w:szCs w:val="24"/>
         </w:rPr>
       </w:pPr>
       <w:r>
         <w:rPr>
           <w:rFonts w:asciiTheme="minorHAnsi" w:eastAsia="Georgia" w:hAnsiTheme="minorHAnsi" w:cstheme="minorHAnsi"/>
           <w:noProof/>
-          <w:sz w:val="20"/>
-          <w:szCs w:val="20"/>
+          <w:sz w:val="24"/>
+          <w:szCs w:val="24"/>
         </w:rPr>
         <w:lastRenderedPageBreak/>
         <w:drawing>
@@ -1339,8 +1312,8 @@
         <w:ind w:right="320"/>
         <w:rPr>
           <w:rFonts w:asciiTheme="minorHAnsi" w:eastAsia="Georgia" w:hAnsiTheme="minorHAnsi" w:cstheme="minorHAnsi"/>
-          <w:sz w:val="20"/>
-          <w:szCs w:val="20"/>
+          <w:sz w:val="24"/>
+          <w:szCs w:val="24"/>
         </w:rPr>
       </w:pPr>
     </w:p>
@@ -1371,23 +1344,23 @@
         <w:ind w:left="320" w:right="320"/>
         <w:rPr>
           <w:rFonts w:asciiTheme="minorHAnsi" w:eastAsia="Georgia" w:hAnsiTheme="minorHAnsi" w:cstheme="minorHAnsi"/>
-          <w:sz w:val="20"/>
-          <w:szCs w:val="20"/>
-        </w:rPr>
-      </w:pPr>
-      <w:r>
-        <w:rPr>
-          <w:rFonts w:asciiTheme="minorHAnsi" w:eastAsia="Georgia" w:hAnsiTheme="minorHAnsi" w:cstheme="minorHAnsi"/>
-          <w:sz w:val="20"/>
-          <w:szCs w:val="20"/>
+          <w:sz w:val="24"/>
+          <w:szCs w:val="24"/>
+        </w:rPr>
+      </w:pPr>
+      <w:r>
+        <w:rPr>
+          <w:rFonts w:asciiTheme="minorHAnsi" w:eastAsia="Georgia" w:hAnsiTheme="minorHAnsi" w:cstheme="minorHAnsi"/>
+          <w:sz w:val="24"/>
+          <w:szCs w:val="24"/>
         </w:rPr>
         <w:t xml:space="preserve">Мы выбрали </w:t>
       </w:r>
       <w:r>
         <w:rPr>
           <w:rFonts w:asciiTheme="minorHAnsi" w:eastAsia="Georgia" w:hAnsiTheme="minorHAnsi" w:cstheme="minorHAnsi"/>
-          <w:sz w:val="20"/>
-          <w:szCs w:val="20"/>
+          <w:sz w:val="24"/>
+          <w:szCs w:val="24"/>
           <w:lang w:val="en-US"/>
         </w:rPr>
         <w:t>Microsoft</w:t>
@@ -1395,16 +1368,16 @@
       <w:r>
         <w:rPr>
           <w:rFonts w:asciiTheme="minorHAnsi" w:eastAsia="Georgia" w:hAnsiTheme="minorHAnsi" w:cstheme="minorHAnsi"/>
-          <w:sz w:val="20"/>
-          <w:szCs w:val="20"/>
+          <w:sz w:val="24"/>
+          <w:szCs w:val="24"/>
         </w:rPr>
         <w:t xml:space="preserve"> </w:t>
       </w:r>
       <w:r>
         <w:rPr>
           <w:rFonts w:asciiTheme="minorHAnsi" w:eastAsia="Georgia" w:hAnsiTheme="minorHAnsi" w:cstheme="minorHAnsi"/>
-          <w:sz w:val="20"/>
-          <w:szCs w:val="20"/>
+          <w:sz w:val="24"/>
+          <w:szCs w:val="24"/>
           <w:lang w:val="en-US"/>
         </w:rPr>
         <w:t>Excel</w:t>
@@ -1412,40 +1385,40 @@
       <w:r>
         <w:rPr>
           <w:rFonts w:asciiTheme="minorHAnsi" w:eastAsia="Georgia" w:hAnsiTheme="minorHAnsi" w:cstheme="minorHAnsi"/>
-          <w:sz w:val="20"/>
-          <w:szCs w:val="20"/>
+          <w:sz w:val="24"/>
+          <w:szCs w:val="24"/>
         </w:rPr>
         <w:t xml:space="preserve"> для заведения баг-репортов</w:t>
       </w:r>
       <w:r>
         <w:rPr>
           <w:rFonts w:asciiTheme="minorHAnsi" w:eastAsia="Georgia" w:hAnsiTheme="minorHAnsi" w:cstheme="minorHAnsi"/>
-          <w:sz w:val="20"/>
-          <w:szCs w:val="20"/>
+          <w:sz w:val="24"/>
+          <w:szCs w:val="24"/>
         </w:rPr>
         <w:t xml:space="preserve">, в виду удобства и доступности данного ПО. </w:t>
       </w:r>
       <w:r>
         <w:rPr>
           <w:rFonts w:asciiTheme="minorHAnsi" w:eastAsia="Georgia" w:hAnsiTheme="minorHAnsi" w:cstheme="minorHAnsi"/>
-          <w:sz w:val="20"/>
-          <w:szCs w:val="20"/>
+          <w:sz w:val="24"/>
+          <w:szCs w:val="24"/>
         </w:rPr>
         <w:t xml:space="preserve">Заведенные баг-репорты можно найти </w:t>
       </w:r>
       <w:r>
         <w:rPr>
           <w:rFonts w:asciiTheme="minorHAnsi" w:eastAsia="Georgia" w:hAnsiTheme="minorHAnsi" w:cstheme="minorHAnsi"/>
-          <w:sz w:val="20"/>
-          <w:szCs w:val="20"/>
+          <w:sz w:val="24"/>
+          <w:szCs w:val="24"/>
         </w:rPr>
         <w:t>в прилагаемом файле</w:t>
       </w:r>
       <w:r>
         <w:rPr>
           <w:rFonts w:asciiTheme="minorHAnsi" w:eastAsia="Georgia" w:hAnsiTheme="minorHAnsi" w:cstheme="minorHAnsi"/>
-          <w:sz w:val="20"/>
-          <w:szCs w:val="20"/>
+          <w:sz w:val="24"/>
+          <w:szCs w:val="24"/>
         </w:rPr>
         <w:t xml:space="preserve">: </w:t>
       </w:r>
@@ -1455,16 +1428,16 @@
           <w:b/>
           <w:bCs/>
           <w:color w:val="4472C4" w:themeColor="accent1"/>
-          <w:sz w:val="20"/>
-          <w:szCs w:val="20"/>
+          <w:sz w:val="24"/>
+          <w:szCs w:val="24"/>
         </w:rPr>
         <w:t>Bug-report.xlsx</w:t>
       </w:r>
       <w:r>
         <w:rPr>
           <w:rFonts w:asciiTheme="minorHAnsi" w:eastAsia="Georgia" w:hAnsiTheme="minorHAnsi" w:cstheme="minorHAnsi"/>
-          <w:sz w:val="20"/>
-          <w:szCs w:val="20"/>
+          <w:sz w:val="24"/>
+          <w:szCs w:val="24"/>
         </w:rPr>
         <w:t>.</w:t>
       </w:r>
@@ -1475,15 +1448,15 @@
         <w:ind w:left="320" w:right="320"/>
         <w:rPr>
           <w:rFonts w:asciiTheme="minorHAnsi" w:eastAsia="Georgia" w:hAnsiTheme="minorHAnsi" w:cstheme="minorHAnsi"/>
-          <w:sz w:val="20"/>
-          <w:szCs w:val="20"/>
-        </w:rPr>
-      </w:pPr>
-      <w:r>
-        <w:rPr>
-          <w:rFonts w:asciiTheme="minorHAnsi" w:eastAsia="Georgia" w:hAnsiTheme="minorHAnsi" w:cstheme="minorHAnsi"/>
-          <w:sz w:val="20"/>
-          <w:szCs w:val="20"/>
+          <w:sz w:val="24"/>
+          <w:szCs w:val="24"/>
+        </w:rPr>
+      </w:pPr>
+      <w:r>
+        <w:rPr>
+          <w:rFonts w:asciiTheme="minorHAnsi" w:eastAsia="Georgia" w:hAnsiTheme="minorHAnsi" w:cstheme="minorHAnsi"/>
+          <w:sz w:val="24"/>
+          <w:szCs w:val="24"/>
         </w:rPr>
         <w:t xml:space="preserve">Из </w:t>
       </w:r>
@@ -1493,8 +1466,8 @@
           <w:b/>
           <w:bCs/>
           <w:color w:val="000000" w:themeColor="text1"/>
-          <w:sz w:val="20"/>
-          <w:szCs w:val="20"/>
+          <w:sz w:val="24"/>
+          <w:szCs w:val="24"/>
         </w:rPr>
         <w:t>11</w:t>
       </w:r>
@@ -1502,8 +1475,8 @@
         <w:rPr>
           <w:rFonts w:asciiTheme="minorHAnsi" w:eastAsia="Georgia" w:hAnsiTheme="minorHAnsi" w:cstheme="minorHAnsi"/>
           <w:color w:val="000000" w:themeColor="text1"/>
-          <w:sz w:val="20"/>
-          <w:szCs w:val="20"/>
+          <w:sz w:val="24"/>
+          <w:szCs w:val="24"/>
         </w:rPr>
         <w:t xml:space="preserve"> заведённых </w:t>
       </w:r>
@@ -1512,8 +1485,8 @@
         <w:rPr>
           <w:rFonts w:asciiTheme="minorHAnsi" w:eastAsia="Georgia" w:hAnsiTheme="minorHAnsi" w:cstheme="minorHAnsi"/>
           <w:color w:val="000000" w:themeColor="text1"/>
-          <w:sz w:val="20"/>
-          <w:szCs w:val="20"/>
+          <w:sz w:val="24"/>
+          <w:szCs w:val="24"/>
         </w:rPr>
         <w:t>багов</w:t>
       </w:r>
@@ -1521,16 +1494,16 @@
         <w:rPr>
           <w:rFonts w:asciiTheme="minorHAnsi" w:eastAsia="Georgia" w:hAnsiTheme="minorHAnsi" w:cstheme="minorHAnsi"/>
           <w:color w:val="000000" w:themeColor="text1"/>
-          <w:sz w:val="20"/>
-          <w:szCs w:val="20"/>
+          <w:sz w:val="24"/>
+          <w:szCs w:val="24"/>
         </w:rPr>
         <w:t xml:space="preserve"> </w:t>
       </w:r>
       <w:r>
         <w:rPr>
           <w:rFonts w:asciiTheme="minorHAnsi" w:eastAsia="Georgia" w:hAnsiTheme="minorHAnsi" w:cstheme="minorHAnsi"/>
-          <w:sz w:val="20"/>
-          <w:szCs w:val="20"/>
+          <w:sz w:val="24"/>
+          <w:szCs w:val="24"/>
         </w:rPr>
         <w:t>:</w:t>
       </w:r>
@@ -1546,8 +1519,8 @@
         <w:rPr>
           <w:rFonts w:asciiTheme="minorHAnsi" w:eastAsia="Georgia" w:hAnsiTheme="minorHAnsi" w:cstheme="minorHAnsi"/>
           <w:color w:val="000000" w:themeColor="text1"/>
-          <w:sz w:val="20"/>
-          <w:szCs w:val="20"/>
+          <w:sz w:val="24"/>
+          <w:szCs w:val="24"/>
         </w:rPr>
       </w:pPr>
       <w:r>
@@ -1556,8 +1529,8 @@
           <w:b/>
           <w:bCs/>
           <w:color w:val="000000" w:themeColor="text1"/>
-          <w:sz w:val="20"/>
-          <w:szCs w:val="20"/>
+          <w:sz w:val="24"/>
+          <w:szCs w:val="24"/>
         </w:rPr>
         <w:t>5</w:t>
       </w:r>
@@ -1565,8 +1538,8 @@
         <w:rPr>
           <w:rFonts w:asciiTheme="minorHAnsi" w:eastAsia="Georgia" w:hAnsiTheme="minorHAnsi" w:cstheme="minorHAnsi"/>
           <w:color w:val="000000" w:themeColor="text1"/>
-          <w:sz w:val="20"/>
-          <w:szCs w:val="20"/>
+          <w:sz w:val="24"/>
+          <w:szCs w:val="24"/>
         </w:rPr>
         <w:t xml:space="preserve"> – имеют статус </w:t>
       </w:r>
@@ -1576,8 +1549,8 @@
           <w:b/>
           <w:bCs/>
           <w:color w:val="000000" w:themeColor="text1"/>
-          <w:sz w:val="20"/>
-          <w:szCs w:val="20"/>
+          <w:sz w:val="24"/>
+          <w:szCs w:val="24"/>
           <w:lang w:val="en-US"/>
         </w:rPr>
         <w:t>major</w:t>
@@ -1593,8 +1566,8 @@
         <w:rPr>
           <w:rFonts w:asciiTheme="minorHAnsi" w:eastAsia="Georgia" w:hAnsiTheme="minorHAnsi" w:cstheme="minorHAnsi"/>
           <w:color w:val="000000" w:themeColor="text1"/>
-          <w:sz w:val="20"/>
-          <w:szCs w:val="20"/>
+          <w:sz w:val="24"/>
+          <w:szCs w:val="24"/>
         </w:rPr>
       </w:pPr>
       <w:r>
@@ -1603,8 +1576,8 @@
           <w:b/>
           <w:bCs/>
           <w:color w:val="000000" w:themeColor="text1"/>
-          <w:sz w:val="20"/>
-          <w:szCs w:val="20"/>
+          <w:sz w:val="24"/>
+          <w:szCs w:val="24"/>
           <w:lang w:val="en-US"/>
         </w:rPr>
         <w:t>4</w:t>
@@ -1613,8 +1586,8 @@
         <w:rPr>
           <w:rFonts w:asciiTheme="minorHAnsi" w:eastAsia="Georgia" w:hAnsiTheme="minorHAnsi" w:cstheme="minorHAnsi"/>
           <w:color w:val="000000" w:themeColor="text1"/>
-          <w:sz w:val="20"/>
-          <w:szCs w:val="20"/>
+          <w:sz w:val="24"/>
+          <w:szCs w:val="24"/>
         </w:rPr>
         <w:t xml:space="preserve"> – имеют статус </w:t>
       </w:r>
@@ -1624,8 +1597,8 @@
           <w:b/>
           <w:bCs/>
           <w:color w:val="000000" w:themeColor="text1"/>
-          <w:sz w:val="20"/>
-          <w:szCs w:val="20"/>
+          <w:sz w:val="24"/>
+          <w:szCs w:val="24"/>
           <w:lang w:val="en-US"/>
         </w:rPr>
         <w:t>minor</w:t>
@@ -1641,8 +1614,8 @@
         <w:rPr>
           <w:rFonts w:asciiTheme="minorHAnsi" w:eastAsia="Georgia" w:hAnsiTheme="minorHAnsi" w:cstheme="minorHAnsi"/>
           <w:color w:val="000000" w:themeColor="text1"/>
-          <w:sz w:val="20"/>
-          <w:szCs w:val="20"/>
+          <w:sz w:val="24"/>
+          <w:szCs w:val="24"/>
         </w:rPr>
       </w:pPr>
       <w:r>
@@ -1651,8 +1624,8 @@
           <w:b/>
           <w:bCs/>
           <w:color w:val="000000" w:themeColor="text1"/>
-          <w:sz w:val="20"/>
-          <w:szCs w:val="20"/>
+          <w:sz w:val="24"/>
+          <w:szCs w:val="24"/>
           <w:lang w:val="en-US"/>
         </w:rPr>
         <w:t>2</w:t>
@@ -1661,8 +1634,8 @@
         <w:rPr>
           <w:rFonts w:asciiTheme="minorHAnsi" w:eastAsia="Georgia" w:hAnsiTheme="minorHAnsi" w:cstheme="minorHAnsi"/>
           <w:color w:val="000000" w:themeColor="text1"/>
-          <w:sz w:val="20"/>
-          <w:szCs w:val="20"/>
+          <w:sz w:val="24"/>
+          <w:szCs w:val="24"/>
         </w:rPr>
         <w:t xml:space="preserve"> – имеют статус </w:t>
       </w:r>
@@ -1672,8 +1645,8 @@
           <w:b/>
           <w:bCs/>
           <w:color w:val="000000" w:themeColor="text1"/>
-          <w:sz w:val="20"/>
-          <w:szCs w:val="20"/>
+          <w:sz w:val="24"/>
+          <w:szCs w:val="24"/>
           <w:lang w:val="en-US"/>
         </w:rPr>
         <w:t>trivial</w:t>
@@ -1684,8 +1657,8 @@
         <w:ind w:left="720" w:right="320"/>
         <w:rPr>
           <w:rFonts w:asciiTheme="minorHAnsi" w:eastAsia="Georgia" w:hAnsiTheme="minorHAnsi" w:cstheme="minorHAnsi"/>
-          <w:sz w:val="20"/>
-          <w:szCs w:val="20"/>
+          <w:sz w:val="24"/>
+          <w:szCs w:val="24"/>
         </w:rPr>
       </w:pPr>
     </w:p>
@@ -1723,23 +1696,23 @@
         <w:ind w:left="320" w:right="320"/>
         <w:rPr>
           <w:rFonts w:asciiTheme="minorHAnsi" w:eastAsia="Georgia" w:hAnsiTheme="minorHAnsi" w:cstheme="minorHAnsi"/>
-          <w:sz w:val="20"/>
-          <w:szCs w:val="20"/>
-        </w:rPr>
-      </w:pPr>
-      <w:r>
-        <w:rPr>
-          <w:rFonts w:asciiTheme="minorHAnsi" w:eastAsia="Georgia" w:hAnsiTheme="minorHAnsi" w:cstheme="minorHAnsi"/>
-          <w:sz w:val="20"/>
-          <w:szCs w:val="20"/>
+          <w:sz w:val="24"/>
+          <w:szCs w:val="24"/>
+        </w:rPr>
+      </w:pPr>
+      <w:r>
+        <w:rPr>
+          <w:rFonts w:asciiTheme="minorHAnsi" w:eastAsia="Georgia" w:hAnsiTheme="minorHAnsi" w:cstheme="minorHAnsi"/>
+          <w:sz w:val="24"/>
+          <w:szCs w:val="24"/>
         </w:rPr>
         <w:t xml:space="preserve">Исходя из результатов тестирования данного функционала, могу сделать вывод, что он пока не готов к релизу, но может быть допущен, после исправления найденных багов. Особенно стоит обратить внимание на баги в статусе </w:t>
       </w:r>
       <w:r>
         <w:rPr>
           <w:rFonts w:asciiTheme="minorHAnsi" w:eastAsia="Georgia" w:hAnsiTheme="minorHAnsi" w:cstheme="minorHAnsi"/>
-          <w:sz w:val="20"/>
-          <w:szCs w:val="20"/>
+          <w:sz w:val="24"/>
+          <w:szCs w:val="24"/>
           <w:lang w:val="en-US"/>
         </w:rPr>
         <w:t>major</w:t>
@@ -1747,8 +1720,8 @@
       <w:r>
         <w:rPr>
           <w:rFonts w:asciiTheme="minorHAnsi" w:eastAsia="Georgia" w:hAnsiTheme="minorHAnsi" w:cstheme="minorHAnsi"/>
-          <w:sz w:val="20"/>
-          <w:szCs w:val="20"/>
+          <w:sz w:val="24"/>
+          <w:szCs w:val="24"/>
         </w:rPr>
         <w:t xml:space="preserve">. </w:t>
       </w:r>
@@ -1757,8 +1730,8 @@
       <w:pPr>
         <w:rPr>
           <w:rFonts w:asciiTheme="minorHAnsi" w:hAnsiTheme="minorHAnsi" w:cstheme="minorHAnsi"/>
-          <w:sz w:val="20"/>
-          <w:szCs w:val="20"/>
+          <w:sz w:val="24"/>
+          <w:szCs w:val="24"/>
         </w:rPr>
       </w:pPr>
     </w:p>

</xml_diff>